<commit_message>
Correcciones en clase 4
</commit_message>
<xml_diff>
--- a/5.Revisiones/Revisiones1.docx
+++ b/5.Revisiones/Revisiones1.docx
@@ -94,6 +94,31 @@
         <w:spacing w:after="0"/>
         <w:rPr>
           <w:rFonts w:ascii="Century Gothic" w:hAnsi="Century Gothic"/>
+          <w:b/>
+        </w:rPr>
+      </w:pPr>
+      <w:r>
+        <w:rPr>
+          <w:rFonts w:ascii="Century Gothic" w:hAnsi="Century Gothic"/>
+          <w:b/>
+        </w:rPr>
+        <w:t>OK CORREGIDO</w:t>
+      </w:r>
+    </w:p>
+    <w:p>
+      <w:pPr>
+        <w:spacing w:after="0"/>
+        <w:rPr>
+          <w:rFonts w:ascii="Century Gothic" w:hAnsi="Century Gothic"/>
+          <w:b/>
+        </w:rPr>
+      </w:pPr>
+    </w:p>
+    <w:p>
+      <w:pPr>
+        <w:spacing w:after="0"/>
+        <w:rPr>
+          <w:rFonts w:ascii="Century Gothic" w:hAnsi="Century Gothic"/>
         </w:rPr>
       </w:pPr>
       <w:r>
@@ -128,6 +153,30 @@
         <w:spacing w:after="0"/>
         <w:rPr>
           <w:rFonts w:ascii="Century Gothic" w:hAnsi="Century Gothic"/>
+          <w:b/>
+        </w:rPr>
+      </w:pPr>
+      <w:r>
+        <w:rPr>
+          <w:rFonts w:ascii="Century Gothic" w:hAnsi="Century Gothic"/>
+          <w:b/>
+        </w:rPr>
+        <w:t>OK CORREGIDO</w:t>
+      </w:r>
+    </w:p>
+    <w:p>
+      <w:pPr>
+        <w:spacing w:after="0"/>
+        <w:rPr>
+          <w:rFonts w:ascii="Century Gothic" w:hAnsi="Century Gothic"/>
+        </w:rPr>
+      </w:pPr>
+    </w:p>
+    <w:p>
+      <w:pPr>
+        <w:spacing w:after="0"/>
+        <w:rPr>
+          <w:rFonts w:ascii="Century Gothic" w:hAnsi="Century Gothic"/>
         </w:rPr>
       </w:pPr>
       <w:r>
@@ -156,6 +205,30 @@
         <w:spacing w:after="0"/>
         <w:rPr>
           <w:rFonts w:ascii="Century Gothic" w:hAnsi="Century Gothic"/>
+          <w:b/>
+        </w:rPr>
+      </w:pPr>
+      <w:r>
+        <w:rPr>
+          <w:rFonts w:ascii="Century Gothic" w:hAnsi="Century Gothic"/>
+          <w:b/>
+        </w:rPr>
+        <w:t>OK CORREGIDO</w:t>
+      </w:r>
+    </w:p>
+    <w:p>
+      <w:pPr>
+        <w:spacing w:after="0"/>
+        <w:rPr>
+          <w:rFonts w:ascii="Century Gothic" w:hAnsi="Century Gothic"/>
+        </w:rPr>
+      </w:pPr>
+    </w:p>
+    <w:p>
+      <w:pPr>
+        <w:spacing w:after="0"/>
+        <w:rPr>
+          <w:rFonts w:ascii="Century Gothic" w:hAnsi="Century Gothic"/>
         </w:rPr>
       </w:pPr>
       <w:r>
@@ -285,6 +358,21 @@
           <w:rFonts w:ascii="Century Gothic" w:hAnsi="Century Gothic"/>
         </w:rPr>
         <w:t>Los prototipos no cargan.</w:t>
+      </w:r>
+    </w:p>
+    <w:p>
+      <w:pPr>
+        <w:spacing w:after="0"/>
+        <w:rPr>
+          <w:rFonts w:ascii="Century Gothic" w:hAnsi="Century Gothic"/>
+        </w:rPr>
+      </w:pPr>
+      <w:r>
+        <w:rPr>
+          <w:rFonts w:ascii="Century Gothic" w:hAnsi="Century Gothic"/>
+          <w:b/>
+        </w:rPr>
+        <w:t>OK CORREGIDO</w:t>
       </w:r>
       <w:bookmarkStart w:id="0" w:name="_GoBack"/>
       <w:bookmarkEnd w:id="0"/>

</xml_diff>